<commit_message>
Breytti GDD skjalinu pínu
</commit_message>
<xml_diff>
--- a/Game Design Document Template.docx
+++ b/Game Design Document Template.docx
@@ -217,11 +217,9 @@
       </w:r>
       <w:bookmarkStart w:id="4" w:name="kix.tn44c9jbklu6" w:colFirst="0" w:colLast="0"/>
       <w:bookmarkEnd w:id="4"/>
-      <w:proofErr w:type="spellStart"/>
       <w:r>
         <w:t>Index</w:t>
       </w:r>
-      <w:proofErr w:type="spellEnd"/>
     </w:p>
     <w:p>
       <w:pPr>
@@ -1050,17 +1048,28 @@
         <w:t xml:space="preserve"> </w:t>
       </w:r>
       <w:proofErr w:type="spellStart"/>
-      <w:proofErr w:type="gramStart"/>
       <w:r>
         <w:t>skrýmsli</w:t>
       </w:r>
       <w:proofErr w:type="spellEnd"/>
       <w:r>
-        <w:t>,“</w:t>
-      </w:r>
-      <w:proofErr w:type="gramEnd"/>
-      <w:r>
-        <w:t xml:space="preserve">bosses” </w:t>
+        <w:t xml:space="preserve">, </w:t>
+      </w:r>
+      <w:proofErr w:type="spellStart"/>
+      <w:r>
+        <w:t>lenda</w:t>
+      </w:r>
+      <w:proofErr w:type="spellEnd"/>
+      <w:r>
+        <w:t xml:space="preserve"> á </w:t>
+      </w:r>
+      <w:proofErr w:type="spellStart"/>
+      <w:r>
+        <w:t>plánetum</w:t>
+      </w:r>
+      <w:proofErr w:type="spellEnd"/>
+      <w:r>
+        <w:t xml:space="preserve"> </w:t>
       </w:r>
       <w:proofErr w:type="spellStart"/>
       <w:r>
@@ -1072,19 +1081,115 @@
       </w:r>
       <w:proofErr w:type="spellStart"/>
       <w:r>
-        <w:t>aðra</w:t>
-      </w:r>
-      <w:proofErr w:type="spellEnd"/>
-      <w:r>
-        <w:t xml:space="preserve"> </w:t>
-      </w:r>
-      <w:proofErr w:type="spellStart"/>
-      <w:r>
-        <w:t>spilara</w:t>
-      </w:r>
-      <w:proofErr w:type="spellEnd"/>
-      <w:r>
-        <w:t>.</w:t>
+        <w:t>brjóta</w:t>
+      </w:r>
+      <w:proofErr w:type="spellEnd"/>
+      <w:r>
+        <w:t xml:space="preserve"> </w:t>
+      </w:r>
+      <w:proofErr w:type="spellStart"/>
+      <w:r>
+        <w:t>upp</w:t>
+      </w:r>
+      <w:proofErr w:type="spellEnd"/>
+      <w:r>
+        <w:t xml:space="preserve"> </w:t>
+      </w:r>
+      <w:proofErr w:type="spellStart"/>
+      <w:r>
+        <w:t>loftsteina</w:t>
+      </w:r>
+      <w:proofErr w:type="spellEnd"/>
+      <w:r>
+        <w:t xml:space="preserve"> </w:t>
+      </w:r>
+      <w:proofErr w:type="spellStart"/>
+      <w:r>
+        <w:t>til</w:t>
+      </w:r>
+      <w:proofErr w:type="spellEnd"/>
+      <w:r>
+        <w:t xml:space="preserve"> </w:t>
+      </w:r>
+      <w:proofErr w:type="spellStart"/>
+      <w:r>
+        <w:t>að</w:t>
+      </w:r>
+      <w:proofErr w:type="spellEnd"/>
+      <w:r>
+        <w:t xml:space="preserve"> </w:t>
+      </w:r>
+      <w:proofErr w:type="spellStart"/>
+      <w:r>
+        <w:t>uppfæra</w:t>
+      </w:r>
+      <w:proofErr w:type="spellEnd"/>
+      <w:r>
+        <w:t xml:space="preserve"> </w:t>
+      </w:r>
+      <w:proofErr w:type="spellStart"/>
+      <w:r>
+        <w:t>þig</w:t>
+      </w:r>
+      <w:proofErr w:type="spellEnd"/>
+      <w:r>
+        <w:t xml:space="preserve"> </w:t>
+      </w:r>
+      <w:proofErr w:type="spellStart"/>
+      <w:r>
+        <w:t>til</w:t>
+      </w:r>
+      <w:proofErr w:type="spellEnd"/>
+      <w:r>
+        <w:t xml:space="preserve"> </w:t>
+      </w:r>
+      <w:proofErr w:type="spellStart"/>
+      <w:r>
+        <w:t>að</w:t>
+      </w:r>
+      <w:proofErr w:type="spellEnd"/>
+      <w:r>
+        <w:t xml:space="preserve"> </w:t>
+      </w:r>
+      <w:proofErr w:type="spellStart"/>
+      <w:r>
+        <w:t>geta</w:t>
+      </w:r>
+      <w:proofErr w:type="spellEnd"/>
+      <w:r>
+        <w:t xml:space="preserve"> </w:t>
+      </w:r>
+      <w:proofErr w:type="spellStart"/>
+      <w:r>
+        <w:t>barist</w:t>
+      </w:r>
+      <w:proofErr w:type="spellEnd"/>
+      <w:r>
+        <w:t xml:space="preserve"> </w:t>
+      </w:r>
+      <w:proofErr w:type="spellStart"/>
+      <w:r>
+        <w:t>við</w:t>
+      </w:r>
+      <w:proofErr w:type="spellEnd"/>
+      <w:r>
+        <w:t xml:space="preserve"> </w:t>
+      </w:r>
+      <w:proofErr w:type="spellStart"/>
+      <w:r>
+        <w:t>stærri</w:t>
+      </w:r>
+      <w:proofErr w:type="spellEnd"/>
+      <w:r>
+        <w:t xml:space="preserve"> </w:t>
+      </w:r>
+      <w:proofErr w:type="spellStart"/>
+      <w:r>
+        <w:t>skrýmsli</w:t>
+      </w:r>
+      <w:proofErr w:type="spellEnd"/>
+      <w:r>
+        <w:t xml:space="preserve"> (e. bosses)</w:t>
       </w:r>
     </w:p>
     <w:p>
@@ -2813,11 +2918,9 @@
           <w:between w:val="nil"/>
         </w:pBdr>
       </w:pPr>
-      <w:proofErr w:type="spellStart"/>
       <w:r>
         <w:t>Skrýmsli</w:t>
       </w:r>
-      <w:proofErr w:type="spellEnd"/>
     </w:p>
     <w:p>
       <w:pPr>
@@ -2954,9 +3057,43 @@
           <w:between w:val="nil"/>
         </w:pBdr>
       </w:pPr>
-      <w:r>
-        <w:t>Dangerous, tense, active</w:t>
-      </w:r>
+      <w:proofErr w:type="spellStart"/>
+      <w:r>
+        <w:t>Hættulegar</w:t>
+      </w:r>
+      <w:proofErr w:type="spellEnd"/>
+      <w:r>
+        <w:t xml:space="preserve"> </w:t>
+      </w:r>
+      <w:proofErr w:type="spellStart"/>
+      <w:r>
+        <w:t>aðstæður</w:t>
+      </w:r>
+      <w:proofErr w:type="spellEnd"/>
+      <w:r>
+        <w:t xml:space="preserve">, </w:t>
+      </w:r>
+      <w:proofErr w:type="spellStart"/>
+      <w:r>
+        <w:t>mismunandi</w:t>
+      </w:r>
+      <w:proofErr w:type="spellEnd"/>
+      <w:r>
+        <w:t xml:space="preserve"> </w:t>
+      </w:r>
+      <w:proofErr w:type="spellStart"/>
+      <w:r>
+        <w:t>eftir</w:t>
+      </w:r>
+      <w:proofErr w:type="spellEnd"/>
+      <w:r>
+        <w:t xml:space="preserve"> </w:t>
+      </w:r>
+      <w:proofErr w:type="spellStart"/>
+      <w:r>
+        <w:t>plánetum</w:t>
+      </w:r>
+      <w:proofErr w:type="spellEnd"/>
     </w:p>
     <w:p>
       <w:pPr>
@@ -3141,13 +3278,8 @@
           <w:between w:val="nil"/>
         </w:pBdr>
       </w:pPr>
-      <w:proofErr w:type="spellStart"/>
-      <w:r>
-        <w:t>Skrýmsli</w:t>
-      </w:r>
-      <w:proofErr w:type="spellEnd"/>
-      <w:r>
-        <w:t xml:space="preserve">, </w:t>
+      <w:r>
+        <w:t xml:space="preserve">Skrýmsli, </w:t>
       </w:r>
       <w:proofErr w:type="spellStart"/>
       <w:r>
@@ -3437,13 +3569,8 @@
           <w:between w:val="nil"/>
         </w:pBdr>
       </w:pPr>
-      <w:proofErr w:type="spellStart"/>
-      <w:r>
-        <w:t>Skrýmsli</w:t>
-      </w:r>
-      <w:proofErr w:type="spellEnd"/>
-      <w:r>
-        <w:t xml:space="preserve"> </w:t>
+      <w:r>
+        <w:t xml:space="preserve">Skrýmsli </w:t>
       </w:r>
       <w:proofErr w:type="spellStart"/>
       <w:r>
@@ -3619,6 +3746,9 @@
         <w:t>hluti</w:t>
       </w:r>
       <w:proofErr w:type="spellEnd"/>
+      <w:r>
+        <w:t xml:space="preserve"> (e. craft)</w:t>
+      </w:r>
       <w:r>
         <w:t xml:space="preserve"> </w:t>
       </w:r>
@@ -3890,15 +4020,15 @@
       </w:r>
       <w:proofErr w:type="spellStart"/>
       <w:r>
-        <w:t>séu</w:t>
-      </w:r>
-      <w:proofErr w:type="spellEnd"/>
-      <w:r>
-        <w:t xml:space="preserve"> </w:t>
-      </w:r>
-      <w:proofErr w:type="spellStart"/>
-      <w:r>
-        <w:t>menn</w:t>
+        <w:t>sé</w:t>
+      </w:r>
+      <w:proofErr w:type="spellEnd"/>
+      <w:r>
+        <w:t xml:space="preserve"> </w:t>
+      </w:r>
+      <w:proofErr w:type="spellStart"/>
+      <w:r>
+        <w:t>fólk</w:t>
       </w:r>
       <w:proofErr w:type="spellEnd"/>
       <w:r>
@@ -3907,6 +4037,14 @@
       <w:proofErr w:type="spellStart"/>
       <w:r>
         <w:t>eða</w:t>
+      </w:r>
+      <w:proofErr w:type="spellEnd"/>
+      <w:r>
+        <w:t xml:space="preserve"> </w:t>
+      </w:r>
+      <w:proofErr w:type="spellStart"/>
+      <w:r>
+        <w:t>góðar</w:t>
       </w:r>
       <w:proofErr w:type="spellEnd"/>
       <w:r>
@@ -3980,7 +4118,13 @@
       </w:r>
       <w:proofErr w:type="spellStart"/>
       <w:r>
-        <w:t>meður</w:t>
+        <w:t>m</w:t>
+      </w:r>
+      <w:r>
+        <w:t>a</w:t>
+      </w:r>
+      <w:r>
+        <w:t>ður</w:t>
       </w:r>
       <w:proofErr w:type="spellEnd"/>
       <w:r>
@@ -5211,21 +5355,54 @@
           <w:between w:val="nil"/>
         </w:pBdr>
       </w:pPr>
-      <w:r>
-        <w:t>Player</w:t>
-      </w:r>
-      <w:r>
-        <w:t xml:space="preserve"> (idle, </w:t>
-      </w:r>
-      <w:r>
-        <w:t>flying</w:t>
-      </w:r>
+      <w:proofErr w:type="spellStart"/>
+      <w:r>
+        <w:t>Spilari</w:t>
+      </w:r>
+      <w:proofErr w:type="spellEnd"/>
+      <w:r>
+        <w:t xml:space="preserve"> </w:t>
+      </w:r>
+      <w:r>
+        <w:t xml:space="preserve">(getur verið </w:t>
+      </w:r>
+      <w:proofErr w:type="spellStart"/>
+      <w:r>
+        <w:t>kyrr</w:t>
+      </w:r>
+      <w:proofErr w:type="spellEnd"/>
       <w:r>
         <w:t xml:space="preserve">, </w:t>
       </w:r>
-      <w:r>
-        <w:t>shooting</w:t>
-      </w:r>
+      <w:proofErr w:type="spellStart"/>
+      <w:r>
+        <w:t>getur</w:t>
+      </w:r>
+      <w:proofErr w:type="spellEnd"/>
+      <w:r>
+        <w:t xml:space="preserve"> </w:t>
+      </w:r>
+      <w:proofErr w:type="spellStart"/>
+      <w:r>
+        <w:t>flogið</w:t>
+      </w:r>
+      <w:proofErr w:type="spellEnd"/>
+      <w:r>
+        <w:t xml:space="preserve"> </w:t>
+      </w:r>
+      <w:proofErr w:type="spellStart"/>
+      <w:r>
+        <w:t>og</w:t>
+      </w:r>
+      <w:proofErr w:type="spellEnd"/>
+      <w:r>
+        <w:t xml:space="preserve"> </w:t>
+      </w:r>
+      <w:proofErr w:type="spellStart"/>
+      <w:r>
+        <w:t>skotið</w:t>
+      </w:r>
+      <w:proofErr w:type="spellEnd"/>
       <w:r>
         <w:t>)</w:t>
       </w:r>
@@ -5244,24 +5421,114 @@
           <w:between w:val="nil"/>
         </w:pBdr>
       </w:pPr>
-      <w:r>
-        <w:t>Enemy</w:t>
-      </w:r>
-      <w:r>
-        <w:t xml:space="preserve"> (idle, </w:t>
-      </w:r>
-      <w:r>
-        <w:t>flying</w:t>
-      </w:r>
-      <w:r>
-        <w:t xml:space="preserve">, </w:t>
-      </w:r>
-      <w:r>
-        <w:t>shooting</w:t>
-      </w:r>
+      <w:proofErr w:type="spellStart"/>
+      <w:r>
+        <w:t>Óvinir</w:t>
+      </w:r>
+      <w:proofErr w:type="spellEnd"/>
+      <w:r>
+        <w:t xml:space="preserve"> (</w:t>
+      </w:r>
+      <w:proofErr w:type="spellStart"/>
+      <w:r>
+        <w:t>geta</w:t>
+      </w:r>
+      <w:proofErr w:type="spellEnd"/>
+      <w:r>
+        <w:t xml:space="preserve"> </w:t>
+      </w:r>
+      <w:proofErr w:type="spellStart"/>
+      <w:r>
+        <w:t>flogið</w:t>
+      </w:r>
+      <w:proofErr w:type="spellEnd"/>
+      <w:r>
+        <w:t xml:space="preserve"> </w:t>
+      </w:r>
+      <w:proofErr w:type="spellStart"/>
+      <w:r>
+        <w:t>og</w:t>
+      </w:r>
+      <w:proofErr w:type="spellEnd"/>
+      <w:r>
+        <w:t xml:space="preserve"> </w:t>
+      </w:r>
+      <w:proofErr w:type="spellStart"/>
+      <w:r>
+        <w:t>ráðist</w:t>
+      </w:r>
+      <w:proofErr w:type="spellEnd"/>
+      <w:r>
+        <w:t xml:space="preserve"> á </w:t>
+      </w:r>
+      <w:proofErr w:type="spellStart"/>
+      <w:r>
+        <w:t>spilara</w:t>
+      </w:r>
+      <w:proofErr w:type="spellEnd"/>
       <w:r>
         <w:t>)</w:t>
       </w:r>
+    </w:p>
+    <w:p>
+      <w:pPr>
+        <w:numPr>
+          <w:ilvl w:val="3"/>
+          <w:numId w:val="5"/>
+        </w:numPr>
+        <w:pBdr>
+          <w:top w:val="nil"/>
+          <w:left w:val="nil"/>
+          <w:bottom w:val="nil"/>
+          <w:right w:val="nil"/>
+          <w:between w:val="nil"/>
+        </w:pBdr>
+      </w:pPr>
+      <w:proofErr w:type="spellStart"/>
+      <w:r>
+        <w:t>Geimverur</w:t>
+      </w:r>
+      <w:proofErr w:type="spellEnd"/>
+    </w:p>
+    <w:p>
+      <w:pPr>
+        <w:numPr>
+          <w:ilvl w:val="3"/>
+          <w:numId w:val="5"/>
+        </w:numPr>
+        <w:pBdr>
+          <w:top w:val="nil"/>
+          <w:left w:val="nil"/>
+          <w:bottom w:val="nil"/>
+          <w:right w:val="nil"/>
+          <w:between w:val="nil"/>
+        </w:pBdr>
+      </w:pPr>
+      <w:proofErr w:type="spellStart"/>
+      <w:r>
+        <w:t>Önnur</w:t>
+      </w:r>
+      <w:proofErr w:type="spellEnd"/>
+      <w:r>
+        <w:t xml:space="preserve"> </w:t>
+      </w:r>
+      <w:proofErr w:type="spellStart"/>
+      <w:r>
+        <w:t>skrýmsli</w:t>
+      </w:r>
+      <w:proofErr w:type="spellEnd"/>
+    </w:p>
+    <w:p>
+      <w:pPr>
+        <w:pBdr>
+          <w:top w:val="nil"/>
+          <w:left w:val="nil"/>
+          <w:bottom w:val="nil"/>
+          <w:right w:val="nil"/>
+          <w:between w:val="nil"/>
+        </w:pBdr>
+        <w:ind w:left="1800"/>
+      </w:pPr>
     </w:p>
     <w:p>
       <w:pPr>
@@ -5277,9 +5544,19 @@
           <w:between w:val="nil"/>
         </w:pBdr>
       </w:pPr>
-      <w:r>
-        <w:t>Other</w:t>
-      </w:r>
+      <w:proofErr w:type="spellStart"/>
+      <w:r>
+        <w:t>Hlutir</w:t>
+      </w:r>
+      <w:proofErr w:type="spellEnd"/>
+      <w:r>
+        <w:t xml:space="preserve"> í </w:t>
+      </w:r>
+      <w:proofErr w:type="spellStart"/>
+      <w:r>
+        <w:t>geimnum</w:t>
+      </w:r>
+      <w:proofErr w:type="spellEnd"/>
     </w:p>
     <w:p>
       <w:pPr>
@@ -5295,21 +5572,59 @@
           <w:between w:val="nil"/>
         </w:pBdr>
       </w:pPr>
-      <w:r>
-        <w:t>Rock</w:t>
-      </w:r>
-      <w:r>
-        <w:t xml:space="preserve"> (idle, </w:t>
-      </w:r>
-      <w:r>
-        <w:t>hit</w:t>
-      </w:r>
+      <w:proofErr w:type="spellStart"/>
+      <w:r>
+        <w:t>Loftsteinar</w:t>
+      </w:r>
+      <w:proofErr w:type="spellEnd"/>
+      <w:r>
+        <w:t xml:space="preserve"> (</w:t>
+      </w:r>
+      <w:proofErr w:type="spellStart"/>
+      <w:r>
+        <w:t>hreyfandi</w:t>
+      </w:r>
+      <w:proofErr w:type="spellEnd"/>
       <w:r>
         <w:t xml:space="preserve">, </w:t>
       </w:r>
-      <w:r>
-        <w:t>die</w:t>
-      </w:r>
+      <w:proofErr w:type="spellStart"/>
+      <w:r>
+        <w:t>gera</w:t>
+      </w:r>
+      <w:proofErr w:type="spellEnd"/>
+      <w:r>
+        <w:t xml:space="preserve"> ekki </w:t>
+      </w:r>
+      <w:proofErr w:type="spellStart"/>
+      <w:r>
+        <w:t>neitt</w:t>
+      </w:r>
+      <w:proofErr w:type="spellEnd"/>
+      <w:r>
+        <w:t xml:space="preserve"> </w:t>
+      </w:r>
+      <w:proofErr w:type="spellStart"/>
+      <w:r>
+        <w:t>við</w:t>
+      </w:r>
+      <w:proofErr w:type="spellEnd"/>
+      <w:r>
+        <w:t xml:space="preserve"> </w:t>
+      </w:r>
+      <w:proofErr w:type="spellStart"/>
+      <w:r>
+        <w:t>þig</w:t>
+      </w:r>
+      <w:proofErr w:type="spellEnd"/>
+      <w:r>
+        <w:t xml:space="preserve"> í </w:t>
+      </w:r>
+      <w:proofErr w:type="spellStart"/>
+      <w:r>
+        <w:t>geimnum</w:t>
+      </w:r>
+      <w:proofErr w:type="spellEnd"/>
       <w:r>
         <w:t>)</w:t>
       </w:r>
@@ -5328,8 +5643,117 @@
           <w:between w:val="nil"/>
         </w:pBdr>
       </w:pPr>
-      <w:r>
-        <w:t>Planet</w:t>
+      <w:proofErr w:type="spellStart"/>
+      <w:r>
+        <w:t>Plánetur</w:t>
+      </w:r>
+      <w:proofErr w:type="spellEnd"/>
+      <w:r>
+        <w:t xml:space="preserve"> (</w:t>
+      </w:r>
+      <w:proofErr w:type="spellStart"/>
+      <w:r>
+        <w:t>geta</w:t>
+      </w:r>
+      <w:proofErr w:type="spellEnd"/>
+      <w:r>
+        <w:t xml:space="preserve"> </w:t>
+      </w:r>
+      <w:proofErr w:type="spellStart"/>
+      <w:r>
+        <w:t>hreyfst</w:t>
+      </w:r>
+      <w:proofErr w:type="spellEnd"/>
+      <w:r>
+        <w:t xml:space="preserve"> </w:t>
+      </w:r>
+      <w:proofErr w:type="spellStart"/>
+      <w:r>
+        <w:t>hægt</w:t>
+      </w:r>
+      <w:proofErr w:type="spellEnd"/>
+      <w:r>
+        <w:t xml:space="preserve">, </w:t>
+      </w:r>
+      <w:proofErr w:type="spellStart"/>
+      <w:r>
+        <w:t>gera</w:t>
+      </w:r>
+      <w:proofErr w:type="spellEnd"/>
+      <w:r>
+        <w:t xml:space="preserve"> ekki </w:t>
+      </w:r>
+      <w:proofErr w:type="spellStart"/>
+      <w:r>
+        <w:t>neitt</w:t>
+      </w:r>
+      <w:proofErr w:type="spellEnd"/>
+      <w:r>
+        <w:t xml:space="preserve"> </w:t>
+      </w:r>
+      <w:proofErr w:type="spellStart"/>
+      <w:r>
+        <w:t>við</w:t>
+      </w:r>
+      <w:proofErr w:type="spellEnd"/>
+      <w:r>
+        <w:t xml:space="preserve"> </w:t>
+      </w:r>
+      <w:proofErr w:type="spellStart"/>
+      <w:r>
+        <w:t>þig</w:t>
+      </w:r>
+      <w:proofErr w:type="spellEnd"/>
+      <w:r>
+        <w:t xml:space="preserve"> í </w:t>
+      </w:r>
+      <w:proofErr w:type="spellStart"/>
+      <w:r>
+        <w:t>geimnum</w:t>
+      </w:r>
+      <w:proofErr w:type="spellEnd"/>
+      <w:r>
+        <w:t xml:space="preserve"> </w:t>
+      </w:r>
+      <w:proofErr w:type="spellStart"/>
+      <w:r>
+        <w:t>en</w:t>
+      </w:r>
+      <w:proofErr w:type="spellEnd"/>
+      <w:r>
+        <w:t xml:space="preserve"> </w:t>
+      </w:r>
+      <w:proofErr w:type="spellStart"/>
+      <w:r>
+        <w:t>þú</w:t>
+      </w:r>
+      <w:proofErr w:type="spellEnd"/>
+      <w:r>
+        <w:t xml:space="preserve"> </w:t>
+      </w:r>
+      <w:proofErr w:type="spellStart"/>
+      <w:r>
+        <w:t>getur</w:t>
+      </w:r>
+      <w:proofErr w:type="spellEnd"/>
+      <w:r>
+        <w:t xml:space="preserve"> </w:t>
+      </w:r>
+      <w:proofErr w:type="spellStart"/>
+      <w:r>
+        <w:t>smellt</w:t>
+      </w:r>
+      <w:proofErr w:type="spellEnd"/>
+      <w:r>
+        <w:t xml:space="preserve"> á </w:t>
+      </w:r>
+      <w:proofErr w:type="spellStart"/>
+      <w:r>
+        <w:t>plánetur</w:t>
+      </w:r>
+      <w:proofErr w:type="spellEnd"/>
+      <w:r>
+        <w:t>)</w:t>
       </w:r>
     </w:p>
     <w:p>
@@ -5346,9 +5770,11 @@
           <w:between w:val="nil"/>
         </w:pBdr>
       </w:pPr>
-      <w:r>
-        <w:t>Blocks</w:t>
-      </w:r>
+      <w:proofErr w:type="spellStart"/>
+      <w:r>
+        <w:t>Kubbar</w:t>
+      </w:r>
+      <w:proofErr w:type="spellEnd"/>
     </w:p>
     <w:p>
       <w:pPr>
@@ -5424,7 +5850,16 @@
       </w:r>
       <w:proofErr w:type="spellEnd"/>
       <w:r>
-        <w:t>/ore</w:t>
+        <w:t xml:space="preserve"> (</w:t>
+      </w:r>
+      <w:r>
+        <w:t xml:space="preserve">e. </w:t>
+      </w:r>
+      <w:r>
+        <w:t>ore</w:t>
+      </w:r>
+      <w:r>
+        <w:t>)</w:t>
       </w:r>
     </w:p>
     <w:p>
@@ -5497,6 +5932,130 @@
       <w:r>
         <w:t xml:space="preserve"> </w:t>
       </w:r>
+      <w:r>
+        <w:t>(</w:t>
+      </w:r>
+      <w:proofErr w:type="spellStart"/>
+      <w:r>
+        <w:t>getur</w:t>
+      </w:r>
+      <w:proofErr w:type="spellEnd"/>
+      <w:r>
+        <w:t xml:space="preserve"> </w:t>
+      </w:r>
+      <w:proofErr w:type="spellStart"/>
+      <w:r>
+        <w:t>notað</w:t>
+      </w:r>
+      <w:proofErr w:type="spellEnd"/>
+      <w:r>
+        <w:t xml:space="preserve"> á </w:t>
+      </w:r>
+      <w:proofErr w:type="spellStart"/>
+      <w:r>
+        <w:t>plánetum</w:t>
+      </w:r>
+      <w:proofErr w:type="spellEnd"/>
+      <w:r>
+        <w:t>)</w:t>
+      </w:r>
+    </w:p>
+    <w:p>
+      <w:pPr>
+        <w:numPr>
+          <w:ilvl w:val="1"/>
+          <w:numId w:val="5"/>
+        </w:numPr>
+        <w:pBdr>
+          <w:top w:val="nil"/>
+          <w:left w:val="nil"/>
+          <w:bottom w:val="nil"/>
+          <w:right w:val="nil"/>
+          <w:between w:val="nil"/>
+        </w:pBdr>
+      </w:pPr>
+      <w:proofErr w:type="spellStart"/>
+      <w:r>
+        <w:t>Öxi</w:t>
+      </w:r>
+      <w:proofErr w:type="spellEnd"/>
+      <w:r>
+        <w:t xml:space="preserve"> </w:t>
+      </w:r>
+      <w:r>
+        <w:t>(</w:t>
+      </w:r>
+      <w:proofErr w:type="spellStart"/>
+      <w:r>
+        <w:t>getur</w:t>
+      </w:r>
+      <w:proofErr w:type="spellEnd"/>
+      <w:r>
+        <w:t xml:space="preserve"> </w:t>
+      </w:r>
+      <w:proofErr w:type="spellStart"/>
+      <w:r>
+        <w:t>notað</w:t>
+      </w:r>
+      <w:proofErr w:type="spellEnd"/>
+      <w:r>
+        <w:t xml:space="preserve"> á </w:t>
+      </w:r>
+      <w:proofErr w:type="spellStart"/>
+      <w:r>
+        <w:t>plánetum</w:t>
+      </w:r>
+      <w:proofErr w:type="spellEnd"/>
+      <w:r>
+        <w:t>)</w:t>
+      </w:r>
+    </w:p>
+    <w:p>
+      <w:pPr>
+        <w:numPr>
+          <w:ilvl w:val="1"/>
+          <w:numId w:val="5"/>
+        </w:numPr>
+        <w:pBdr>
+          <w:top w:val="nil"/>
+          <w:left w:val="nil"/>
+          <w:bottom w:val="nil"/>
+          <w:right w:val="nil"/>
+          <w:between w:val="nil"/>
+        </w:pBdr>
+      </w:pPr>
+      <w:proofErr w:type="spellStart"/>
+      <w:r>
+        <w:t>Sverð</w:t>
+      </w:r>
+      <w:proofErr w:type="spellEnd"/>
+      <w:r>
+        <w:t xml:space="preserve"> (</w:t>
+      </w:r>
+      <w:proofErr w:type="spellStart"/>
+      <w:r>
+        <w:t>getur</w:t>
+      </w:r>
+      <w:proofErr w:type="spellEnd"/>
+      <w:r>
+        <w:t xml:space="preserve"> </w:t>
+      </w:r>
+      <w:proofErr w:type="spellStart"/>
+      <w:r>
+        <w:t>notað</w:t>
+      </w:r>
+      <w:proofErr w:type="spellEnd"/>
+      <w:r>
+        <w:t xml:space="preserve"> á </w:t>
+      </w:r>
+      <w:proofErr w:type="spellStart"/>
+      <w:r>
+        <w:t>plánetum</w:t>
+      </w:r>
+      <w:proofErr w:type="spellEnd"/>
+      <w:r>
+        <w:t>)</w:t>
+      </w:r>
     </w:p>
     <w:p>
       <w:pPr>
@@ -5512,9 +6071,11 @@
           <w:between w:val="nil"/>
         </w:pBdr>
       </w:pPr>
-      <w:r>
-        <w:t>Other</w:t>
-      </w:r>
+      <w:proofErr w:type="spellStart"/>
+      <w:r>
+        <w:t>Annað</w:t>
+      </w:r>
+      <w:proofErr w:type="spellEnd"/>
     </w:p>
     <w:p>
       <w:pPr>
@@ -6079,90 +6640,161 @@
       </w:r>
       <w:proofErr w:type="spellEnd"/>
       <w:r>
-        <w:t xml:space="preserve"> tónlist</w:t>
+        <w:t xml:space="preserve"> </w:t>
+      </w:r>
+      <w:proofErr w:type="spellStart"/>
+      <w:r>
+        <w:t>tónlist</w:t>
+      </w:r>
+      <w:proofErr w:type="spellEnd"/>
+    </w:p>
+    <w:p>
+      <w:pPr>
+        <w:pStyle w:val="ListParagraph"/>
+        <w:numPr>
+          <w:ilvl w:val="0"/>
+          <w:numId w:val="2"/>
+        </w:numPr>
+        <w:pBdr>
+          <w:top w:val="nil"/>
+          <w:left w:val="nil"/>
+          <w:bottom w:val="nil"/>
+          <w:right w:val="nil"/>
+          <w:between w:val="nil"/>
+        </w:pBdr>
+      </w:pPr>
+      <w:proofErr w:type="spellStart"/>
+      <w:r>
+        <w:t>Tónlist</w:t>
+      </w:r>
+      <w:proofErr w:type="spellEnd"/>
+      <w:r>
+        <w:t xml:space="preserve"> </w:t>
+      </w:r>
+      <w:proofErr w:type="spellStart"/>
+      <w:r>
+        <w:t>þegar</w:t>
+      </w:r>
+      <w:proofErr w:type="spellEnd"/>
+      <w:r>
+        <w:t xml:space="preserve"> </w:t>
+      </w:r>
+      <w:proofErr w:type="spellStart"/>
+      <w:r>
+        <w:t>stór</w:t>
+      </w:r>
+      <w:proofErr w:type="spellEnd"/>
+      <w:r>
+        <w:t xml:space="preserve"> </w:t>
+      </w:r>
+      <w:proofErr w:type="spellStart"/>
+      <w:r>
+        <w:t>skrýmsli</w:t>
+      </w:r>
+      <w:proofErr w:type="spellEnd"/>
+      <w:r>
+        <w:t xml:space="preserve"> </w:t>
+      </w:r>
+      <w:proofErr w:type="spellStart"/>
+      <w:r>
+        <w:t>koma</w:t>
+      </w:r>
+      <w:proofErr w:type="spellEnd"/>
+    </w:p>
+    <w:p>
+      <w:pPr>
+        <w:pStyle w:val="ListParagraph"/>
+        <w:numPr>
+          <w:ilvl w:val="0"/>
+          <w:numId w:val="2"/>
+        </w:numPr>
+        <w:pBdr>
+          <w:top w:val="nil"/>
+          <w:left w:val="nil"/>
+          <w:bottom w:val="nil"/>
+          <w:right w:val="nil"/>
+          <w:between w:val="nil"/>
+        </w:pBdr>
+      </w:pPr>
+      <w:proofErr w:type="spellStart"/>
+      <w:r>
+        <w:t>Tónlist</w:t>
+      </w:r>
+      <w:proofErr w:type="spellEnd"/>
+      <w:r>
+        <w:t xml:space="preserve"> á </w:t>
+      </w:r>
+      <w:proofErr w:type="spellStart"/>
+      <w:r>
+        <w:t>plánetum</w:t>
+      </w:r>
+      <w:proofErr w:type="spellEnd"/>
+      <w:r>
+        <w:t xml:space="preserve">, </w:t>
+      </w:r>
+      <w:proofErr w:type="spellStart"/>
+      <w:r>
+        <w:t>mögulega</w:t>
+      </w:r>
+      <w:proofErr w:type="spellEnd"/>
+      <w:r>
+        <w:t xml:space="preserve"> </w:t>
+      </w:r>
+      <w:proofErr w:type="spellStart"/>
+      <w:r>
+        <w:t>mismunandi</w:t>
+      </w:r>
+      <w:proofErr w:type="spellEnd"/>
+      <w:r>
+        <w:t xml:space="preserve"> </w:t>
+      </w:r>
+      <w:proofErr w:type="spellStart"/>
+      <w:r>
+        <w:t>eftir</w:t>
+      </w:r>
+      <w:proofErr w:type="spellEnd"/>
+      <w:r>
+        <w:t xml:space="preserve"> </w:t>
+      </w:r>
+      <w:proofErr w:type="spellStart"/>
+      <w:r>
+        <w:t>tegund</w:t>
+      </w:r>
+      <w:proofErr w:type="spellEnd"/>
+      <w:r>
+        <w:t xml:space="preserve"> </w:t>
+      </w:r>
+      <w:proofErr w:type="spellStart"/>
+      <w:r>
+        <w:t>plánetu</w:t>
+      </w:r>
+      <w:proofErr w:type="spellEnd"/>
+    </w:p>
+    <w:p>
+      <w:pPr>
+        <w:pStyle w:val="ListParagraph"/>
+        <w:numPr>
+          <w:ilvl w:val="0"/>
+          <w:numId w:val="2"/>
+        </w:numPr>
+        <w:pBdr>
+          <w:top w:val="nil"/>
+          <w:left w:val="nil"/>
+          <w:bottom w:val="nil"/>
+          <w:right w:val="nil"/>
+          <w:between w:val="nil"/>
+        </w:pBdr>
+      </w:pPr>
+      <w:proofErr w:type="spellStart"/>
+      <w:r>
+        <w:t>Út</w:t>
+      </w:r>
+      <w:proofErr w:type="spellEnd"/>
+      <w:r>
+        <w:t xml:space="preserve"> í búð</w:t>
       </w:r>
       <w:bookmarkStart w:id="47" w:name="_GoBack"/>
       <w:bookmarkEnd w:id="47"/>
-    </w:p>
-    <w:p>
-      <w:pPr>
-        <w:numPr>
-          <w:ilvl w:val="0"/>
-          <w:numId w:val="2"/>
-        </w:numPr>
-        <w:pBdr>
-          <w:top w:val="nil"/>
-          <w:left w:val="nil"/>
-          <w:bottom w:val="nil"/>
-          <w:right w:val="nil"/>
-          <w:between w:val="nil"/>
-        </w:pBdr>
-      </w:pPr>
-      <w:r>
-        <w:t>Exciting “castle” track</w:t>
-      </w:r>
-    </w:p>
-    <w:p>
-      <w:pPr>
-        <w:numPr>
-          <w:ilvl w:val="0"/>
-          <w:numId w:val="2"/>
-        </w:numPr>
-        <w:pBdr>
-          <w:top w:val="nil"/>
-          <w:left w:val="nil"/>
-          <w:bottom w:val="nil"/>
-          <w:right w:val="nil"/>
-          <w:between w:val="nil"/>
-        </w:pBdr>
-      </w:pPr>
-      <w:r>
-        <w:t>Creepy, slow “dungeon” track</w:t>
-      </w:r>
-    </w:p>
-    <w:p>
-      <w:pPr>
-        <w:numPr>
-          <w:ilvl w:val="0"/>
-          <w:numId w:val="2"/>
-        </w:numPr>
-        <w:pBdr>
-          <w:top w:val="nil"/>
-          <w:left w:val="nil"/>
-          <w:bottom w:val="nil"/>
-          <w:right w:val="nil"/>
-          <w:between w:val="nil"/>
-        </w:pBdr>
-      </w:pPr>
-      <w:r>
-        <w:t>Happy ending credits track</w:t>
-      </w:r>
-    </w:p>
-    <w:p>
-      <w:pPr>
-        <w:numPr>
-          <w:ilvl w:val="0"/>
-          <w:numId w:val="2"/>
-        </w:numPr>
-        <w:pBdr>
-          <w:top w:val="nil"/>
-          <w:left w:val="nil"/>
-          <w:bottom w:val="nil"/>
-          <w:right w:val="nil"/>
-          <w:between w:val="nil"/>
-        </w:pBdr>
-      </w:pPr>
-      <w:r>
-        <w:t xml:space="preserve">Rick Astley’s hit #1 single “Never </w:t>
-      </w:r>
-      <w:proofErr w:type="spellStart"/>
-      <w:r>
-        <w:t>Gonna</w:t>
-      </w:r>
-      <w:proofErr w:type="spellEnd"/>
-      <w:r>
-        <w:t xml:space="preserve"> Give You Up”</w:t>
-      </w:r>
     </w:p>
     <w:p>
       <w:pPr>
@@ -6180,6 +6812,15 @@
           <w:szCs w:val="20"/>
         </w:rPr>
       </w:pPr>
+      <w:r>
+        <w:rPr>
+          <w:i/>
+          <w:color w:val="666666"/>
+          <w:sz w:val="20"/>
+          <w:szCs w:val="20"/>
+        </w:rPr>
+        <w:t xml:space="preserve"> </w:t>
+      </w:r>
       <w:r>
         <w:rPr>
           <w:i/>

</xml_diff>